<commit_message>
- started filling in the module factory case in instantiate hook - renamed load.[[NormalizedName]] to load.[[Name]] - load.[[Dependencies]] and module.[[Dependencies]] is now [[Key]]/[[Value]] pairs, anticipating alist abstractions
</commit_message>
<xml_diff>
--- a/specs/linking.docx
+++ b/specs/linking.docx
@@ -996,11 +996,9 @@
       <w:r>
         <w:t>.[[</w:t>
       </w:r>
-      <w:proofErr w:type="spellStart"/>
-      <w:r>
-        <w:t>RequestName</w:t>
-      </w:r>
-      <w:proofErr w:type="spellEnd"/>
+      <w:r>
+        <w:t>Key</w:t>
+      </w:r>
       <w:r>
         <w:t xml:space="preserve">]] is equal to </w:t>
       </w:r>
@@ -5375,11 +5373,9 @@
       <w:r>
         <w:t>[</w:t>
       </w:r>
-      <w:proofErr w:type="spellStart"/>
-      <w:r>
-        <w:t>RequestName</w:t>
-      </w:r>
-      <w:proofErr w:type="spellEnd"/>
+      <w:r>
+        <w:t>Key</w:t>
+      </w:r>
       <w:r>
         <w:t>]].</w:t>
       </w:r>
@@ -5420,11 +5416,9 @@
       <w:r>
         <w:t>[</w:t>
       </w:r>
-      <w:proofErr w:type="spellStart"/>
-      <w:r>
-        <w:t>NormalizedName</w:t>
-      </w:r>
-      <w:proofErr w:type="spellEnd"/>
+      <w:r>
+        <w:t>Value</w:t>
+      </w:r>
       <w:r>
         <w:t>]].</w:t>
       </w:r>
@@ -5470,15 +5464,7 @@
       </w:r>
       <w:proofErr w:type="gramEnd"/>
       <w:r>
-        <w:t>[</w:t>
-      </w:r>
-      <w:proofErr w:type="spellStart"/>
-      <w:r>
-        <w:t>NormalizedName</w:t>
-      </w:r>
-      <w:proofErr w:type="spellEnd"/>
-      <w:r>
-        <w:t xml:space="preserve">]] equals </w:t>
+        <w:t xml:space="preserve">[Name]] equals </w:t>
       </w:r>
       <w:proofErr w:type="spellStart"/>
       <w:r>
@@ -5549,11 +5535,9 @@
       <w:r>
         <w:t xml:space="preserve"> be the record {[[</w:t>
       </w:r>
-      <w:proofErr w:type="spellStart"/>
-      <w:r>
-        <w:t>RequestName</w:t>
-      </w:r>
-      <w:proofErr w:type="spellEnd"/>
+      <w:r>
+        <w:t>Key</w:t>
+      </w:r>
       <w:r>
         <w:t xml:space="preserve">]]: </w:t>
       </w:r>
@@ -5566,7 +5550,13 @@
       </w:r>
       <w:proofErr w:type="spellEnd"/>
       <w:r>
-        <w:t xml:space="preserve">, [[Module]]: </w:t>
+        <w:t>, [[</w:t>
+      </w:r>
+      <w:r>
+        <w:t>Value</w:t>
+      </w:r>
+      <w:r>
+        <w:t xml:space="preserve">]]: </w:t>
       </w:r>
       <w:r>
         <w:rPr>
@@ -5674,15 +5664,7 @@
       </w:r>
       <w:proofErr w:type="gramEnd"/>
       <w:r>
-        <w:t>[Load]].[[</w:t>
-      </w:r>
-      <w:proofErr w:type="spellStart"/>
-      <w:r>
-        <w:t>NormalizedName</w:t>
-      </w:r>
-      <w:proofErr w:type="spellEnd"/>
-      <w:r>
-        <w:t xml:space="preserve">]] is equal to </w:t>
+        <w:t xml:space="preserve">[Load]].[[Name]] is equal to </w:t>
       </w:r>
       <w:proofErr w:type="spellStart"/>
       <w:r>
@@ -5707,11 +5689,9 @@
       <w:r>
         <w:t>Add the record {[[</w:t>
       </w:r>
-      <w:proofErr w:type="spellStart"/>
-      <w:r>
-        <w:t>RequestName</w:t>
-      </w:r>
-      <w:proofErr w:type="spellEnd"/>
+      <w:r>
+        <w:t>Key</w:t>
+      </w:r>
       <w:r>
         <w:t xml:space="preserve">]]: </w:t>
       </w:r>
@@ -5724,7 +5704,13 @@
       </w:r>
       <w:proofErr w:type="spellEnd"/>
       <w:r>
-        <w:t xml:space="preserve">, [[Module]]: </w:t>
+        <w:t>, [[</w:t>
+      </w:r>
+      <w:r>
+        <w:t>Value</w:t>
+      </w:r>
+      <w:r>
+        <w:t xml:space="preserve">]]: </w:t>
       </w:r>
       <w:proofErr w:type="spellStart"/>
       <w:r>
@@ -5965,11 +5951,9 @@
       <w:r>
         <w:t>Otherwise, add the record {[[</w:t>
       </w:r>
-      <w:proofErr w:type="spellStart"/>
-      <w:r>
-        <w:t>RequestName</w:t>
-      </w:r>
-      <w:proofErr w:type="spellEnd"/>
+      <w:r>
+        <w:t>Key</w:t>
+      </w:r>
       <w:r>
         <w:t xml:space="preserve">]]: </w:t>
       </w:r>
@@ -5982,7 +5966,13 @@
       </w:r>
       <w:proofErr w:type="spellEnd"/>
       <w:r>
-        <w:t xml:space="preserve">, [[Module]]: </w:t>
+        <w:t>, [[</w:t>
+      </w:r>
+      <w:r>
+        <w:t>Value</w:t>
+      </w:r>
+      <w:r>
+        <w:t xml:space="preserve">]]: </w:t>
       </w:r>
       <w:r>
         <w:rPr>
@@ -7408,15 +7398,7 @@
         <w:t>dependency cycle</w:t>
       </w:r>
       <w:r>
-        <w:t xml:space="preserve"> is a dependency chain whose first and last elements’ [[</w:t>
-      </w:r>
-      <w:proofErr w:type="spellStart"/>
-      <w:r>
-        <w:t>NormalizedName</w:t>
-      </w:r>
-      <w:proofErr w:type="spellEnd"/>
-      <w:r>
-        <w:t>]] fields have the same value.</w:t>
+        <w:t xml:space="preserve"> is a dependency chain whose first and last elements’ [[Name]] fields have the same value.</w:t>
       </w:r>
     </w:p>
     <w:p/>
@@ -8456,15 +8438,7 @@
         <w:t>visited</w:t>
       </w:r>
       <w:r>
-        <w:t xml:space="preserve"> contains an element whose [[</w:t>
-      </w:r>
-      <w:proofErr w:type="spellStart"/>
-      <w:r>
-        <w:t>NormalizedName</w:t>
-      </w:r>
-      <w:proofErr w:type="spellEnd"/>
-      <w:r>
-        <w:t xml:space="preserve">]] is equal to </w:t>
+        <w:t xml:space="preserve"> contains an element whose [[Name]] is equal to </w:t>
       </w:r>
       <w:r>
         <w:rPr>
@@ -8474,19 +8448,16 @@
       </w:r>
       <w:proofErr w:type="gramStart"/>
       <w:r>
-        <w:t>.[</w:t>
+        <w:t>.</w:t>
       </w:r>
       <w:proofErr w:type="gramEnd"/>
       <w:r>
-        <w:t>[</w:t>
-      </w:r>
-      <w:proofErr w:type="spellStart"/>
-      <w:r>
-        <w:t>NormalizedName</w:t>
-      </w:r>
-      <w:proofErr w:type="spellEnd"/>
-      <w:r>
-        <w:t>]], then return.</w:t>
+        <w:t>[[</w:t>
+      </w:r>
+      <w:bookmarkStart w:id="0" w:name="_GoBack"/>
+      <w:bookmarkEnd w:id="0"/>
+      <w:r>
+        <w:t>Name]], then return.</w:t>
       </w:r>
     </w:p>
     <w:p>
@@ -9243,10 +9214,7 @@
         <w:br w:type="page"/>
       </w:r>
     </w:p>
-    <w:p>
-      <w:bookmarkStart w:id="0" w:name="_GoBack"/>
-      <w:bookmarkEnd w:id="0"/>
-    </w:p>
+    <w:p/>
     <w:sectPr>
       <w:pgSz w:w="12240" w:h="15840"/>
       <w:pgMar w:top="1440" w:right="1800" w:bottom="1440" w:left="1800" w:header="720" w:footer="720" w:gutter="0"/>
@@ -10914,6 +10882,30 @@
       <w:contextualSpacing/>
     </w:pPr>
   </w:style>
+  <w:style w:type="paragraph" w:styleId="DocumentMap">
+    <w:name w:val="Document Map"/>
+    <w:basedOn w:val="Normal"/>
+    <w:link w:val="DocumentMapChar"/>
+    <w:uiPriority w:val="99"/>
+    <w:semiHidden/>
+    <w:unhideWhenUsed/>
+    <w:rsid w:val="005A1491"/>
+    <w:rPr>
+      <w:rFonts w:ascii="Lucida Grande" w:hAnsi="Lucida Grande" w:cs="Lucida Grande"/>
+      <w:sz w:val="24"/>
+    </w:rPr>
+  </w:style>
+  <w:style w:type="character" w:customStyle="1" w:styleId="DocumentMapChar">
+    <w:name w:val="Document Map Char"/>
+    <w:basedOn w:val="DefaultParagraphFont"/>
+    <w:link w:val="DocumentMap"/>
+    <w:uiPriority w:val="99"/>
+    <w:semiHidden/>
+    <w:rsid w:val="005A1491"/>
+    <w:rPr>
+      <w:rFonts w:ascii="Lucida Grande" w:hAnsi="Lucida Grande" w:cs="Lucida Grande"/>
+    </w:rPr>
+  </w:style>
 </w:styles>
 </file>
 
@@ -11322,6 +11314,30 @@
       <w:contextualSpacing/>
     </w:pPr>
   </w:style>
+  <w:style w:type="paragraph" w:styleId="DocumentMap">
+    <w:name w:val="Document Map"/>
+    <w:basedOn w:val="Normal"/>
+    <w:link w:val="DocumentMapChar"/>
+    <w:uiPriority w:val="99"/>
+    <w:semiHidden/>
+    <w:unhideWhenUsed/>
+    <w:rsid w:val="005A1491"/>
+    <w:rPr>
+      <w:rFonts w:ascii="Lucida Grande" w:hAnsi="Lucida Grande" w:cs="Lucida Grande"/>
+      <w:sz w:val="24"/>
+    </w:rPr>
+  </w:style>
+  <w:style w:type="character" w:customStyle="1" w:styleId="DocumentMapChar">
+    <w:name w:val="Document Map Char"/>
+    <w:basedOn w:val="DefaultParagraphFont"/>
+    <w:link w:val="DocumentMap"/>
+    <w:uiPriority w:val="99"/>
+    <w:semiHidden/>
+    <w:rsid w:val="005A1491"/>
+    <w:rPr>
+      <w:rFonts w:ascii="Lucida Grande" w:hAnsi="Lucida Grande" w:cs="Lucida Grande"/>
+    </w:rPr>
+  </w:style>
 </w:styles>
 </file>
 

</xml_diff>

<commit_message>
Rename FinalizeLoadRecord -> FinishLoad in linking.docx.
</commit_message>
<xml_diff>
--- a/specs/linking.docx
+++ b/specs/linking.docx
@@ -6459,7 +6459,7 @@
       </w:r>
       <w:proofErr w:type="spellStart"/>
       <w:r>
-        <w:t>FinalizeLoadRecord</w:t>
+        <w:t>FinishLoad</w:t>
       </w:r>
       <w:proofErr w:type="spellEnd"/>
       <w:r>
@@ -6826,8 +6826,10 @@
       </w:r>
       <w:proofErr w:type="spellStart"/>
       <w:r>
-        <w:t>FinalizeLoadRecord</w:t>
-      </w:r>
+        <w:t>FinishLoad</w:t>
+      </w:r>
+      <w:bookmarkStart w:id="0" w:name="_GoBack"/>
+      <w:bookmarkEnd w:id="0"/>
       <w:proofErr w:type="spellEnd"/>
       <w:r>
         <w:t xml:space="preserve"> abstract operation passing </w:t>
@@ -8448,16 +8450,11 @@
       </w:r>
       <w:proofErr w:type="gramStart"/>
       <w:r>
-        <w:t>.</w:t>
+        <w:t>.[</w:t>
       </w:r>
       <w:proofErr w:type="gramEnd"/>
       <w:r>
-        <w:t>[[</w:t>
-      </w:r>
-      <w:bookmarkStart w:id="0" w:name="_GoBack"/>
-      <w:bookmarkEnd w:id="0"/>
-      <w:r>
-        <w:t>Name]], then return.</w:t>
+        <w:t>[Name]], then return.</w:t>
       </w:r>
     </w:p>
     <w:p>

</xml_diff>